<commit_message>
Minor tweaks to metadata creation.
git-svn-id: http://Marc-PC/svn/Full@1279 85f15e0e-5137-b144-a863-98bd542365a3
</commit_message>
<xml_diff>
--- a/trunk/base-wind/trunk/deploy/docs/LANDIS-II Base Wind v2.1 User Guide.docx
+++ b/trunk/base-wind/trunk/deploy/docs/LANDIS-II Base Wind v2.1 User Guide.docx
@@ -3423,7 +3423,7 @@
           <v:shape id="_x0000_i1025" type="#_x0000_t75" style="width:234pt;height:33pt" o:ole="">
             <v:imagedata r:id="rId9" o:title=""/>
           </v:shape>
-          <o:OLEObject Type="Embed" ProgID="Equation.3" ShapeID="_x0000_i1025" DrawAspect="Content" ObjectID="_1440395975" r:id="rId10"/>
+          <o:OLEObject Type="Embed" ProgID="Equation.3" ShapeID="_x0000_i1025" DrawAspect="Content" ObjectID="_1440396093" r:id="rId10"/>
         </w:object>
       </w:r>
       <w:r>
@@ -3463,9 +3463,11 @@
           <w:iCs/>
         </w:rPr>
       </w:pPr>
+      <w:proofErr w:type="gramStart"/>
       <w:r>
         <w:t>random</w:t>
       </w:r>
+      <w:proofErr w:type="gramEnd"/>
       <w:r>
         <w:rPr>
           <w:vertAlign w:val="subscript"/>
@@ -3532,10 +3534,21 @@
         <w:rPr>
           <w:vertAlign w:val="subscript"/>
         </w:rPr>
-        <w:t xml:space="preserve"> U</w:t>
-      </w:r>
-      <w:r>
-        <w:t xml:space="preserve">(0, 1).  An intensity of 0.0 represents the highest wind speed that could be expected to occur in the ecoregion.  An intensity of 1.0 represents the greatest wind speed that all species cohorts can survive (i.e., that does not kill any cohorts).  </w:t>
+        <w:t xml:space="preserve"> </w:t>
+      </w:r>
+      <w:proofErr w:type="gramStart"/>
+      <w:r>
+        <w:rPr>
+          <w:vertAlign w:val="subscript"/>
+        </w:rPr>
+        <w:t>U</w:t>
+      </w:r>
+      <w:r>
+        <w:t>(</w:t>
+      </w:r>
+      <w:proofErr w:type="gramEnd"/>
+      <w:r>
+        <w:t xml:space="preserve">0, 1).  An intensity of 0.0 represents the highest wind speed that could be expected to occur in the ecoregion.  An intensity of 1.0 represents the greatest wind speed that all species cohorts can survive (i.e., that does not kill any cohorts).  </w:t>
       </w:r>
     </w:p>
     <w:p>
@@ -3567,8 +3580,13 @@
         </w:numPr>
       </w:pPr>
       <w:r>
-        <w:t>minimum wind size (hectares), MinWS</w:t>
-      </w:r>
+        <w:t xml:space="preserve">minimum wind size (hectares), </w:t>
+      </w:r>
+      <w:proofErr w:type="spellStart"/>
+      <w:r>
+        <w:t>MinWS</w:t>
+      </w:r>
+      <w:proofErr w:type="spellEnd"/>
     </w:p>
     <w:p>
       <w:pPr>
@@ -3579,8 +3597,13 @@
         </w:numPr>
       </w:pPr>
       <w:r>
-        <w:t>maximum wind size (hectares), MaxWS</w:t>
-      </w:r>
+        <w:t xml:space="preserve">maximum wind size (hectares), </w:t>
+      </w:r>
+      <w:proofErr w:type="spellStart"/>
+      <w:r>
+        <w:t>MaxWS</w:t>
+      </w:r>
+      <w:proofErr w:type="spellEnd"/>
     </w:p>
     <w:p>
       <w:pPr>
@@ -3591,24 +3614,39 @@
         </w:numPr>
       </w:pPr>
       <w:r>
-        <w:t>mean wind size (hectares), MeanWS</w:t>
-      </w:r>
+        <w:t xml:space="preserve">mean wind size (hectares), </w:t>
+      </w:r>
+      <w:proofErr w:type="spellStart"/>
+      <w:r>
+        <w:t>MeanWS</w:t>
+      </w:r>
+      <w:proofErr w:type="spellEnd"/>
     </w:p>
     <w:p>
       <w:pPr>
         <w:pStyle w:val="textbody"/>
       </w:pPr>
       <w:r>
-        <w:t>The wind event size is a random number generated using a negative exponential distribution whose mean is MeanWS.</w:t>
+        <w:t xml:space="preserve">The wind event size is a random number generated using a negative exponential distribution whose mean is </w:t>
+      </w:r>
+      <w:proofErr w:type="spellStart"/>
+      <w:r>
+        <w:t>MeanWS</w:t>
+      </w:r>
+      <w:proofErr w:type="spellEnd"/>
+      <w:r>
+        <w:t>.</w:t>
       </w:r>
     </w:p>
     <w:p>
       <w:pPr>
         <w:pStyle w:val="Equation"/>
       </w:pPr>
+      <w:proofErr w:type="gramStart"/>
       <w:r>
         <w:t>size</w:t>
       </w:r>
+      <w:proofErr w:type="gramEnd"/>
       <w:r>
         <w:rPr>
           <w:vertAlign w:val="subscript"/>
@@ -3625,8 +3663,13 @@
         <w:t xml:space="preserve"> E</w:t>
       </w:r>
       <w:r>
-        <w:t>( MeanWS</w:t>
-      </w:r>
+        <w:t xml:space="preserve">( </w:t>
+      </w:r>
+      <w:proofErr w:type="spellStart"/>
+      <w:r>
+        <w:t>MeanWS</w:t>
+      </w:r>
+      <w:proofErr w:type="spellEnd"/>
       <w:r>
         <w:rPr>
           <w:i/>
@@ -3642,17 +3685,21 @@
       <w:pPr>
         <w:pStyle w:val="textbody"/>
       </w:pPr>
+      <w:proofErr w:type="gramStart"/>
       <w:r>
         <w:t>where</w:t>
       </w:r>
+      <w:proofErr w:type="gramEnd"/>
     </w:p>
     <w:p>
       <w:pPr>
         <w:pStyle w:val="Equation"/>
       </w:pPr>
+      <w:proofErr w:type="gramStart"/>
       <w:r>
         <w:t>random</w:t>
       </w:r>
+      <w:proofErr w:type="gramEnd"/>
       <w:r>
         <w:rPr>
           <w:vertAlign w:val="subscript"/>
@@ -3676,7 +3723,15 @@
         <w:sym w:font="Wingdings" w:char="F0E0"/>
       </w:r>
       <w:r>
-        <w:t xml:space="preserve">  pdf (x) = λ e</w:t>
+        <w:t xml:space="preserve">  </w:t>
+      </w:r>
+      <w:proofErr w:type="spellStart"/>
+      <w:r>
+        <w:t>pdf</w:t>
+      </w:r>
+      <w:proofErr w:type="spellEnd"/>
+      <w:r>
+        <w:t xml:space="preserve"> (x) = λ e</w:t>
       </w:r>
       <w:r>
         <w:rPr>
@@ -3700,7 +3755,23 @@
         <w:pStyle w:val="textbody"/>
       </w:pPr>
       <w:r>
-        <w:t>If the generated size lies outside the range [MinWS, MaxWS], it is clipped to the nearest end of the range.</w:t>
+        <w:t>If the generated size lies outside the range [</w:t>
+      </w:r>
+      <w:proofErr w:type="spellStart"/>
+      <w:r>
+        <w:t>MinWS</w:t>
+      </w:r>
+      <w:proofErr w:type="spellEnd"/>
+      <w:r>
+        <w:t xml:space="preserve">, </w:t>
+      </w:r>
+      <w:proofErr w:type="spellStart"/>
+      <w:r>
+        <w:t>MaxWS</w:t>
+      </w:r>
+      <w:proofErr w:type="spellEnd"/>
+      <w:r>
+        <w:t>], it is clipped to the nearest end of the range.</w:t>
       </w:r>
     </w:p>
     <w:p>
@@ -3815,8 +3886,12 @@
       </w:r>
       <w:r>
         <w:tab/>
+      </w:r>
+      <w:proofErr w:type="spellStart"/>
+      <w:r>
         <w:t>MinWS</w:t>
       </w:r>
+      <w:proofErr w:type="spellEnd"/>
       <w:r>
         <w:tab/>
         <w:t>if size</w:t>
@@ -3828,8 +3903,13 @@
         <w:t xml:space="preserve"> generated</w:t>
       </w:r>
       <w:r>
-        <w:t xml:space="preserve"> &lt; MinWS</w:t>
-      </w:r>
+        <w:t xml:space="preserve"> &lt; </w:t>
+      </w:r>
+      <w:proofErr w:type="spellStart"/>
+      <w:r>
+        <w:t>MinWS</w:t>
+      </w:r>
+      <w:proofErr w:type="spellEnd"/>
     </w:p>
     <w:p>
       <w:pPr>
@@ -3840,13 +3920,22 @@
           <w:tab w:val="left" w:pos="4675"/>
         </w:tabs>
       </w:pPr>
-      <w:r>
-        <w:t xml:space="preserve">size = </w:t>
+      <w:proofErr w:type="gramStart"/>
+      <w:r>
+        <w:t>size</w:t>
+      </w:r>
+      <w:proofErr w:type="gramEnd"/>
+      <w:r>
+        <w:t xml:space="preserve"> = </w:t>
       </w:r>
       <w:r>
         <w:tab/>
+      </w:r>
+      <w:proofErr w:type="spellStart"/>
+      <w:r>
         <w:t>MaxWS</w:t>
       </w:r>
+      <w:proofErr w:type="spellEnd"/>
       <w:r>
         <w:tab/>
         <w:t>if size</w:t>
@@ -3858,8 +3947,13 @@
         <w:t xml:space="preserve"> generated</w:t>
       </w:r>
       <w:r>
-        <w:t xml:space="preserve"> &gt; MaxWS</w:t>
-      </w:r>
+        <w:t xml:space="preserve"> &gt; </w:t>
+      </w:r>
+      <w:proofErr w:type="spellStart"/>
+      <w:r>
+        <w:t>MaxWS</w:t>
+      </w:r>
+      <w:proofErr w:type="spellEnd"/>
     </w:p>
     <w:p>
       <w:pPr>
@@ -3871,8 +3965,12 @@
       </w:pPr>
       <w:r>
         <w:tab/>
+      </w:r>
+      <w:proofErr w:type="gramStart"/>
+      <w:r>
         <w:t>size</w:t>
       </w:r>
+      <w:proofErr w:type="gramEnd"/>
       <w:r>
         <w:rPr>
           <w:vertAlign w:val="subscript"/>
@@ -4148,7 +4246,11 @@
       </w:pPr>
       <w:r>
         <w:lastRenderedPageBreak/>
-        <w:t>The probability of spread to each neighbor type (P</w:t>
+        <w:t>The probability of spread to each neighbor type (</w:t>
+      </w:r>
+      <w:proofErr w:type="spellStart"/>
+      <w:r>
+        <w:t>P</w:t>
       </w:r>
       <w:r>
         <w:rPr>
@@ -4156,6 +4258,7 @@
         </w:rPr>
         <w:t>n</w:t>
       </w:r>
+      <w:proofErr w:type="spellEnd"/>
       <w:r>
         <w:t>) is:</w:t>
       </w:r>
@@ -4165,7 +4268,11 @@
         <w:pStyle w:val="textbody"/>
       </w:pPr>
       <w:r>
-        <w:t>(A) Trailing neighbors.  P</w:t>
+        <w:t xml:space="preserve">(A) Trailing neighbors.  </w:t>
+      </w:r>
+      <w:proofErr w:type="spellStart"/>
+      <w:r>
+        <w:t>P</w:t>
       </w:r>
       <w:r>
         <w:rPr>
@@ -4173,6 +4280,7 @@
         </w:rPr>
         <w:t>n</w:t>
       </w:r>
+      <w:proofErr w:type="spellEnd"/>
       <w:r>
         <w:t xml:space="preserve"> = [(4 – wind speed) / 8 * (1 – wind speed)]</w:t>
       </w:r>
@@ -4182,7 +4290,11 @@
         <w:pStyle w:val="textbody"/>
       </w:pPr>
       <w:r>
-        <w:t>(B) Lateral neighbors.  P</w:t>
+        <w:t xml:space="preserve">(B) Lateral neighbors.  </w:t>
+      </w:r>
+      <w:proofErr w:type="spellStart"/>
+      <w:r>
+        <w:t>P</w:t>
       </w:r>
       <w:r>
         <w:rPr>
@@ -4190,6 +4302,7 @@
         </w:rPr>
         <w:t>n</w:t>
       </w:r>
+      <w:proofErr w:type="spellEnd"/>
       <w:r>
         <w:t xml:space="preserve"> = [(4 – wind speed) / 8]</w:t>
       </w:r>
@@ -4199,7 +4312,11 @@
         <w:pStyle w:val="textbody"/>
       </w:pPr>
       <w:r>
-        <w:t>(C) Leading neighbors.  P</w:t>
+        <w:t xml:space="preserve">(C) Leading neighbors.  </w:t>
+      </w:r>
+      <w:proofErr w:type="spellStart"/>
+      <w:r>
+        <w:t>P</w:t>
       </w:r>
       <w:r>
         <w:rPr>
@@ -4207,6 +4324,7 @@
         </w:rPr>
         <w:t>n</w:t>
       </w:r>
+      <w:proofErr w:type="spellEnd"/>
       <w:r>
         <w:t xml:space="preserve"> = [(4 – wind speed) / 8 * (1 + wind speed)]</w:t>
       </w:r>
@@ -4216,7 +4334,11 @@
         <w:pStyle w:val="textbody"/>
       </w:pPr>
       <w:r>
-        <w:t>(D) Farthest neighbor.  P</w:t>
+        <w:t xml:space="preserve">(D) Farthest neighbor.  </w:t>
+      </w:r>
+      <w:proofErr w:type="spellStart"/>
+      <w:r>
+        <w:t>P</w:t>
       </w:r>
       <w:r>
         <w:rPr>
@@ -4224,6 +4346,7 @@
         </w:rPr>
         <w:t>n</w:t>
       </w:r>
+      <w:proofErr w:type="spellEnd"/>
       <w:r>
         <w:t xml:space="preserve"> = wind speed.</w:t>
       </w:r>
@@ -4240,9 +4363,11 @@
       <w:pPr>
         <w:pStyle w:val="Equation"/>
       </w:pPr>
+      <w:proofErr w:type="gramStart"/>
       <w:r>
         <w:t>random</w:t>
       </w:r>
+      <w:proofErr w:type="gramEnd"/>
       <w:r>
         <w:rPr>
           <w:vertAlign w:val="subscript"/>
@@ -4259,7 +4384,11 @@
         <w:t xml:space="preserve"> site</w:t>
       </w:r>
       <w:r>
-        <w:t xml:space="preserve"> ≤ P</w:t>
+        <w:t xml:space="preserve"> ≤ </w:t>
+      </w:r>
+      <w:proofErr w:type="spellStart"/>
+      <w:r>
+        <w:t>P</w:t>
       </w:r>
       <w:r>
         <w:rPr>
@@ -4267,6 +4396,7 @@
         </w:rPr>
         <w:t>n</w:t>
       </w:r>
+      <w:proofErr w:type="spellEnd"/>
       <w:r>
         <w:t xml:space="preserve">  </w:t>
       </w:r>
@@ -4718,7 +4848,15 @@
         <w:pStyle w:val="Equation"/>
       </w:pPr>
       <w:r>
-        <w:t xml:space="preserve">Event Intensity &lt; WMP[cohort’s age]  </w:t>
+        <w:t xml:space="preserve">Event Intensity &lt; </w:t>
+      </w:r>
+      <w:proofErr w:type="gramStart"/>
+      <w:r>
+        <w:t>WMP[</w:t>
+      </w:r>
+      <w:proofErr w:type="gramEnd"/>
+      <w:r>
+        <w:t xml:space="preserve">cohort’s age]  </w:t>
       </w:r>
       <w:r>
         <w:sym w:font="Wingdings" w:char="F0E0"/>
@@ -4876,8 +5014,21 @@
       <w:pPr>
         <w:pStyle w:val="reference"/>
       </w:pPr>
-      <w:r>
-        <w:t>Scheller, R. M. and Mladenoff, D. J. A forest growth and biomass module for a landscape simulation model, LANDIS:  Design, validation, and application. Ecological Modelling. 2004; 180(1):211-229.</w:t>
+      <w:proofErr w:type="gramStart"/>
+      <w:r>
+        <w:t>Scheller, R. M. and Mladenoff, D. J.</w:t>
+      </w:r>
+      <w:proofErr w:type="gramEnd"/>
+      <w:r>
+        <w:t xml:space="preserve"> A forest growth and biomass module for a landscape simulation model, LANDIS:  Design, validation, and application. </w:t>
+      </w:r>
+      <w:proofErr w:type="gramStart"/>
+      <w:r>
+        <w:t>Ecological Modelling.</w:t>
+      </w:r>
+      <w:proofErr w:type="gramEnd"/>
+      <w:r>
+        <w:t xml:space="preserve"> 2004; 180(1):211-229.</w:t>
       </w:r>
     </w:p>
     <w:p>
@@ -4966,11 +5117,21 @@
       <w:pPr>
         <w:pStyle w:val="textinputfile"/>
       </w:pPr>
-      <w:r>
-        <w:t xml:space="preserve">LandisData  </w:t>
-      </w:r>
-      <w:r>
-        <w:t xml:space="preserve">“Base </w:t>
+      <w:proofErr w:type="spellStart"/>
+      <w:proofErr w:type="gramStart"/>
+      <w:r>
+        <w:t>LandisData</w:t>
+      </w:r>
+      <w:proofErr w:type="spellEnd"/>
+      <w:r>
+        <w:t xml:space="preserve">  </w:t>
+      </w:r>
+      <w:r>
+        <w:t>“</w:t>
+      </w:r>
+      <w:proofErr w:type="gramEnd"/>
+      <w:r>
+        <w:t xml:space="preserve">Base </w:t>
       </w:r>
       <w:r>
         <w:t>Wind</w:t>
@@ -4988,9 +5149,16 @@
       <w:pPr>
         <w:pStyle w:val="textinputfile"/>
       </w:pPr>
-      <w:r>
-        <w:t>Timestep  15</w:t>
-      </w:r>
+      <w:proofErr w:type="spellStart"/>
+      <w:proofErr w:type="gramStart"/>
+      <w:r>
+        <w:t>Timestep</w:t>
+      </w:r>
+      <w:proofErr w:type="spellEnd"/>
+      <w:r>
+        <w:t xml:space="preserve">  15</w:t>
+      </w:r>
+      <w:proofErr w:type="gramEnd"/>
     </w:p>
     <w:p>
       <w:pPr>
@@ -5018,7 +5186,15 @@
         <w:pStyle w:val="textinputfile"/>
       </w:pPr>
       <w:r>
-        <w:t>&gt;&gt;            Max   Mean  Min   Rotation</w:t>
+        <w:t xml:space="preserve">&gt;&gt;            Max   </w:t>
+      </w:r>
+      <w:proofErr w:type="gramStart"/>
+      <w:r>
+        <w:t>Mean  Min</w:t>
+      </w:r>
+      <w:proofErr w:type="gramEnd"/>
+      <w:r>
+        <w:t xml:space="preserve">   Rotation</w:t>
       </w:r>
     </w:p>
     <w:p>
@@ -5026,7 +5202,31 @@
         <w:pStyle w:val="textinputfile"/>
       </w:pPr>
       <w:r>
-        <w:t>&gt;&gt; Ecoregion  Size  Size  Size  Period</w:t>
+        <w:t xml:space="preserve">&gt;&gt; </w:t>
+      </w:r>
+      <w:proofErr w:type="gramStart"/>
+      <w:r>
+        <w:t>Ecoregion  Size</w:t>
+      </w:r>
+      <w:proofErr w:type="gramEnd"/>
+      <w:r>
+        <w:t xml:space="preserve">  </w:t>
+      </w:r>
+      <w:proofErr w:type="spellStart"/>
+      <w:r>
+        <w:t>Size</w:t>
+      </w:r>
+      <w:proofErr w:type="spellEnd"/>
+      <w:r>
+        <w:t xml:space="preserve">  </w:t>
+      </w:r>
+      <w:proofErr w:type="spellStart"/>
+      <w:r>
+        <w:t>Size</w:t>
+      </w:r>
+      <w:proofErr w:type="spellEnd"/>
+      <w:r>
+        <w:t xml:space="preserve">  Period</w:t>
       </w:r>
     </w:p>
     <w:p>
@@ -5083,9 +5283,11 @@
       <w:pPr>
         <w:pStyle w:val="textinputfile"/>
       </w:pPr>
+      <w:proofErr w:type="spellStart"/>
       <w:r>
         <w:t>WindSeverities</w:t>
       </w:r>
+      <w:proofErr w:type="spellEnd"/>
     </w:p>
     <w:p>
       <w:pPr>
@@ -5121,7 +5323,15 @@
         <w:pStyle w:val="textinputfile"/>
       </w:pPr>
       <w:r>
-        <w:t xml:space="preserve">       5          0% to  20%       0.05</w:t>
+        <w:t xml:space="preserve">       5          0% </w:t>
+      </w:r>
+      <w:proofErr w:type="gramStart"/>
+      <w:r>
+        <w:t>to  20</w:t>
+      </w:r>
+      <w:proofErr w:type="gramEnd"/>
+      <w:r>
+        <w:t>%       0.05</w:t>
       </w:r>
     </w:p>
     <w:p>
@@ -5129,7 +5339,15 @@
         <w:pStyle w:val="textinputfile"/>
       </w:pPr>
       <w:r>
-        <w:t xml:space="preserve">       4         20% to  50%       0.1</w:t>
+        <w:t xml:space="preserve">       4         20% </w:t>
+      </w:r>
+      <w:proofErr w:type="gramStart"/>
+      <w:r>
+        <w:t>to  50</w:t>
+      </w:r>
+      <w:proofErr w:type="gramEnd"/>
+      <w:r>
+        <w:t>%       0.1</w:t>
       </w:r>
     </w:p>
     <w:p>
@@ -5137,7 +5355,15 @@
         <w:pStyle w:val="textinputfile"/>
       </w:pPr>
       <w:r>
-        <w:t xml:space="preserve">       3         50% to  70%       0.5</w:t>
+        <w:t xml:space="preserve">       3         50% </w:t>
+      </w:r>
+      <w:proofErr w:type="gramStart"/>
+      <w:r>
+        <w:t>to  70</w:t>
+      </w:r>
+      <w:proofErr w:type="gramEnd"/>
+      <w:r>
+        <w:t>%       0.5</w:t>
       </w:r>
     </w:p>
     <w:p>
@@ -5145,7 +5371,15 @@
         <w:pStyle w:val="textinputfile"/>
       </w:pPr>
       <w:r>
-        <w:t xml:space="preserve">       2         70% to  85%       0.85</w:t>
+        <w:t xml:space="preserve">       2         70% </w:t>
+      </w:r>
+      <w:proofErr w:type="gramStart"/>
+      <w:r>
+        <w:t>to  85</w:t>
+      </w:r>
+      <w:proofErr w:type="gramEnd"/>
+      <w:r>
+        <w:t>%       0.85</w:t>
       </w:r>
     </w:p>
     <w:p>
@@ -5165,19 +5399,47 @@
       <w:pPr>
         <w:pStyle w:val="textinputfile"/>
       </w:pPr>
+      <w:proofErr w:type="spellStart"/>
+      <w:proofErr w:type="gramStart"/>
       <w:r>
         <w:t>MapNam</w:t>
       </w:r>
       <w:r>
-        <w:t>es  wind/severity-{timestep}.img</w:t>
-      </w:r>
+        <w:t>es</w:t>
+      </w:r>
+      <w:proofErr w:type="spellEnd"/>
+      <w:r>
+        <w:t xml:space="preserve">  wind</w:t>
+      </w:r>
+      <w:proofErr w:type="gramEnd"/>
+      <w:r>
+        <w:t>/severity-{</w:t>
+      </w:r>
+      <w:proofErr w:type="spellStart"/>
+      <w:r>
+        <w:t>timestep</w:t>
+      </w:r>
+      <w:proofErr w:type="spellEnd"/>
+      <w:r>
+        <w:t>}.</w:t>
+      </w:r>
+      <w:proofErr w:type="spellStart"/>
+      <w:r>
+        <w:t>img</w:t>
+      </w:r>
+      <w:proofErr w:type="spellEnd"/>
     </w:p>
     <w:p>
       <w:pPr>
         <w:pStyle w:val="textinputfile"/>
       </w:pPr>
-      <w:r>
-        <w:t>LogFile   wind/log.csv</w:t>
+      <w:proofErr w:type="spellStart"/>
+      <w:r>
+        <w:t>LogFile</w:t>
+      </w:r>
+      <w:proofErr w:type="spellEnd"/>
+      <w:r>
+        <w:t xml:space="preserve">   wind/log.csv</w:t>
       </w:r>
     </w:p>
     <w:p>
@@ -5193,6 +5455,7 @@
       <w:bookmarkStart w:id="30" w:name="_Toc133386213"/>
       <w:bookmarkStart w:id="31" w:name="_Toc133907148"/>
       <w:bookmarkStart w:id="32" w:name="_Toc366654069"/>
+      <w:proofErr w:type="spellStart"/>
       <w:r>
         <w:t>LandisData</w:t>
       </w:r>
@@ -5200,6 +5463,7 @@
       <w:bookmarkEnd w:id="30"/>
       <w:bookmarkEnd w:id="31"/>
       <w:bookmarkEnd w:id="32"/>
+      <w:proofErr w:type="spellEnd"/>
     </w:p>
     <w:p>
       <w:pPr>
@@ -5250,6 +5514,7 @@
       <w:bookmarkStart w:id="34" w:name="_Toc133386214"/>
       <w:bookmarkStart w:id="35" w:name="_Toc133907149"/>
       <w:bookmarkStart w:id="36" w:name="_Toc366654070"/>
+      <w:proofErr w:type="spellStart"/>
       <w:r>
         <w:t>Timestep</w:t>
       </w:r>
@@ -5257,6 +5522,7 @@
       <w:bookmarkEnd w:id="34"/>
       <w:bookmarkEnd w:id="35"/>
       <w:bookmarkEnd w:id="36"/>
+      <w:proofErr w:type="spellEnd"/>
     </w:p>
     <w:p>
       <w:pPr>
@@ -5265,8 +5531,13 @@
       <w:r>
         <w:t xml:space="preserve">This parameter is the </w:t>
       </w:r>
-      <w:r>
-        <w:t>timestep of the wind extension</w:t>
+      <w:proofErr w:type="spellStart"/>
+      <w:r>
+        <w:t>timestep</w:t>
+      </w:r>
+      <w:proofErr w:type="spellEnd"/>
+      <w:r>
+        <w:t xml:space="preserve"> of the wind extension</w:t>
       </w:r>
       <w:r>
         <w:t>.  Value: integer &gt; 0.  Units: years.</w:t>
@@ -5414,13 +5685,21 @@
         <w:t xml:space="preserve">decimal </w:t>
       </w:r>
       <w:r>
-        <w:t>number ≥ 0.</w:t>
+        <w:t xml:space="preserve">number ≥ </w:t>
+      </w:r>
+      <w:proofErr w:type="gramStart"/>
+      <w:r>
+        <w:t>0.</w:t>
       </w:r>
       <w:r>
         <w:t>0</w:t>
       </w:r>
       <w:r>
-        <w:t xml:space="preserve">  Units: hectares.</w:t>
+        <w:t xml:space="preserve">  Units</w:t>
+      </w:r>
+      <w:proofErr w:type="gramEnd"/>
+      <w:r>
+        <w:t>: hectares.</w:t>
       </w:r>
     </w:p>
     <w:p>
@@ -5529,7 +5808,15 @@
         <w:t>keyword for the table</w:t>
       </w:r>
       <w:r>
-        <w:t xml:space="preserve"> is "WindSeverities".</w:t>
+        <w:t xml:space="preserve"> is "</w:t>
+      </w:r>
+      <w:proofErr w:type="spellStart"/>
+      <w:r>
+        <w:t>WindSeverities</w:t>
+      </w:r>
+      <w:proofErr w:type="spellEnd"/>
+      <w:r>
+        <w:t>".</w:t>
       </w:r>
     </w:p>
     <w:p>
@@ -5685,11 +5972,13 @@
         <w:pStyle w:val="Heading2"/>
       </w:pPr>
       <w:bookmarkStart w:id="60" w:name="_Toc366654082"/>
+      <w:proofErr w:type="spellStart"/>
       <w:r>
         <w:t>MapNames</w:t>
       </w:r>
       <w:bookmarkEnd w:id="58"/>
       <w:bookmarkEnd w:id="60"/>
+      <w:proofErr w:type="spellEnd"/>
     </w:p>
     <w:p>
       <w:pPr>
@@ -5714,7 +6003,15 @@
         <w:fldChar w:fldCharType="end"/>
       </w:r>
       <w:r>
-        <w:t xml:space="preserve">).  The parameter value must include the variable “timestep” to ensure that the maps have unique names (see section 3.1.8.1 Variables in the LANDIS-II Model User Guide).  </w:t>
+        <w:t>).  The parameter value must include the variable “</w:t>
+      </w:r>
+      <w:proofErr w:type="spellStart"/>
+      <w:r>
+        <w:t>timestep</w:t>
+      </w:r>
+      <w:proofErr w:type="spellEnd"/>
+      <w:r>
+        <w:t xml:space="preserve">” to ensure that the maps have unique names (see section 3.1.8.1 Variables in the LANDIS-II Model User Guide).  </w:t>
       </w:r>
       <w:r>
         <w:t xml:space="preserve">The user must indicate the file extension.  </w:t>
@@ -5741,11 +6038,13 @@
       </w:pPr>
       <w:bookmarkStart w:id="61" w:name="_Toc133907171"/>
       <w:bookmarkStart w:id="62" w:name="_Toc366654083"/>
+      <w:proofErr w:type="spellStart"/>
       <w:r>
         <w:t>LogFile</w:t>
       </w:r>
       <w:bookmarkEnd w:id="61"/>
       <w:bookmarkEnd w:id="62"/>
+      <w:proofErr w:type="spellEnd"/>
     </w:p>
     <w:p>
       <w:pPr>
@@ -5846,7 +6145,15 @@
         <w:pStyle w:val="textbody"/>
       </w:pPr>
       <w:r>
-        <w:t>The event log is a text file that contains information about every event over the course of the scenario:  year, initiation cell coordinates, total event size (number of sites), number of damaged sites, number of cohorts killed total, mean wind severity across all sites.  The information is stored as comma-separated values (CSV).</w:t>
+        <w:t xml:space="preserve">The event log is a text file that contains information about every event over the course of the scenario:  year, initiation cell coordinates, total event size (number of sites), number of damaged sites, number of cohorts killed total, </w:t>
+      </w:r>
+      <w:proofErr w:type="gramStart"/>
+      <w:r>
+        <w:t>mean</w:t>
+      </w:r>
+      <w:proofErr w:type="gramEnd"/>
+      <w:r>
+        <w:t xml:space="preserve"> wind severity across all sites.  The information is stored as comma-separated values (CSV).</w:t>
       </w:r>
     </w:p>
     <w:p>
@@ -5935,7 +6242,7 @@
         <w:rFonts w:ascii="Arial" w:hAnsi="Arial" w:cs="Arial"/>
         <w:noProof/>
       </w:rPr>
-      <w:t>5</w:t>
+      <w:t>10</w:t>
     </w:r>
     <w:r>
       <w:rPr>
@@ -6026,19 +6333,33 @@
       <w:fldChar w:fldCharType="separate"/>
     </w:r>
     <w:r>
-      <w:t>2.0</w:t>
+      <w:t>2.1</w:t>
     </w:r>
     <w:r>
       <w:fldChar w:fldCharType="end"/>
     </w:r>
     <w:r>
-      <w:t xml:space="preserve"> – User Guide</w:t>
+      <w:t xml:space="preserve"> – User </w:t>
+    </w:r>
+    <w:proofErr w:type="spellStart"/>
+    <w:r>
+      <w:t>Guide</w:t>
     </w:r>
     <w:r>
       <w:fldChar w:fldCharType="begin"/>
     </w:r>
     <w:r>
       <w:instrText xml:space="preserve"> TITLE   \* MERGEFORMAT </w:instrText>
+    </w:r>
+    <w:r>
+      <w:fldChar w:fldCharType="separate"/>
+    </w:r>
+    <w:r>
+      <w:t>LANDIS</w:t>
+    </w:r>
+    <w:proofErr w:type="spellEnd"/>
+    <w:r>
+      <w:t>-II Base Wind v2.0</w:t>
     </w:r>
     <w:r>
       <w:fldChar w:fldCharType="end"/>

</xml_diff>